<commit_message>
subida video en el sector de getname
</commit_message>
<xml_diff>
--- a/Introducción a PHP y TESTING/Objetos en PHP.docx
+++ b/Introducción a PHP y TESTING/Objetos en PHP.docx
@@ -54,18 +54,11 @@
     <w:p>
       <w:pPr>
         <w:pStyle w:val="Normal"/>
-        <w:rPr>
-          <w:rFonts w:ascii="Courier New" w:hAnsi="Courier New"/>
-          <w:sz w:val="22"/>
-          <w:szCs w:val="22"/>
-        </w:rPr>
+        <w:rPr/>
       </w:pPr>
       <w:r>
-        <w:rPr>
-          <w:rFonts w:ascii="Courier New" w:hAnsi="Courier New"/>
-          <w:sz w:val="22"/>
-          <w:szCs w:val="22"/>
-        </w:rPr>
+        <w:rPr/>
+        <w:t>Estado interno: se refiere a los atributos internos y privados que posee un objeto que no deberían ser conocidos por las demás clases.</w:t>
       </w:r>
     </w:p>
     <w:sectPr>
@@ -75,6 +68,7 @@
       <w:pgNumType w:fmt="decimal"/>
       <w:formProt w:val="false"/>
       <w:textDirection w:val="lrTb"/>
+      <w:docGrid w:type="default" w:linePitch="240" w:charSpace="4294961151"/>
     </w:sectPr>
   </w:body>
 </w:document>
@@ -90,6 +84,98 @@
       <w:lvlText w:val=""/>
       <w:lvlJc w:val="left"/>
       <w:pPr>
+        <w:ind w:left="432" w:hanging="432"/>
+      </w:pPr>
+    </w:lvl>
+    <w:lvl w:ilvl="1">
+      <w:start w:val="1"/>
+      <w:numFmt w:val="none"/>
+      <w:suff w:val="nothing"/>
+      <w:lvlText w:val=""/>
+      <w:lvlJc w:val="left"/>
+      <w:pPr>
+        <w:ind w:left="576" w:hanging="576"/>
+      </w:pPr>
+    </w:lvl>
+    <w:lvl w:ilvl="2">
+      <w:start w:val="1"/>
+      <w:numFmt w:val="none"/>
+      <w:suff w:val="nothing"/>
+      <w:lvlText w:val=""/>
+      <w:lvlJc w:val="left"/>
+      <w:pPr>
+        <w:ind w:left="720" w:hanging="720"/>
+      </w:pPr>
+    </w:lvl>
+    <w:lvl w:ilvl="3">
+      <w:start w:val="1"/>
+      <w:numFmt w:val="none"/>
+      <w:suff w:val="nothing"/>
+      <w:lvlText w:val=""/>
+      <w:lvlJc w:val="left"/>
+      <w:pPr>
+        <w:ind w:left="864" w:hanging="864"/>
+      </w:pPr>
+    </w:lvl>
+    <w:lvl w:ilvl="4">
+      <w:start w:val="1"/>
+      <w:numFmt w:val="none"/>
+      <w:suff w:val="nothing"/>
+      <w:lvlText w:val=""/>
+      <w:lvlJc w:val="left"/>
+      <w:pPr>
+        <w:ind w:left="1008" w:hanging="1008"/>
+      </w:pPr>
+    </w:lvl>
+    <w:lvl w:ilvl="5">
+      <w:start w:val="1"/>
+      <w:numFmt w:val="none"/>
+      <w:suff w:val="nothing"/>
+      <w:lvlText w:val=""/>
+      <w:lvlJc w:val="left"/>
+      <w:pPr>
+        <w:ind w:left="1152" w:hanging="1152"/>
+      </w:pPr>
+    </w:lvl>
+    <w:lvl w:ilvl="6">
+      <w:start w:val="1"/>
+      <w:numFmt w:val="none"/>
+      <w:suff w:val="nothing"/>
+      <w:lvlText w:val=""/>
+      <w:lvlJc w:val="left"/>
+      <w:pPr>
+        <w:ind w:left="1296" w:hanging="1296"/>
+      </w:pPr>
+    </w:lvl>
+    <w:lvl w:ilvl="7">
+      <w:start w:val="1"/>
+      <w:numFmt w:val="none"/>
+      <w:suff w:val="nothing"/>
+      <w:lvlText w:val=""/>
+      <w:lvlJc w:val="left"/>
+      <w:pPr>
+        <w:ind w:left="1440" w:hanging="1440"/>
+      </w:pPr>
+    </w:lvl>
+    <w:lvl w:ilvl="8">
+      <w:start w:val="1"/>
+      <w:numFmt w:val="none"/>
+      <w:suff w:val="nothing"/>
+      <w:lvlText w:val=""/>
+      <w:lvlJc w:val="left"/>
+      <w:pPr>
+        <w:ind w:left="1584" w:hanging="1584"/>
+      </w:pPr>
+    </w:lvl>
+  </w:abstractNum>
+  <w:abstractNum w:abstractNumId="2">
+    <w:lvl w:ilvl="0">
+      <w:start w:val="1"/>
+      <w:numFmt w:val="none"/>
+      <w:suff w:val="nothing"/>
+      <w:lvlText w:val=""/>
+      <w:lvlJc w:val="left"/>
+      <w:pPr>
         <w:tabs>
           <w:tab w:val="num" w:pos="432"/>
         </w:tabs>
@@ -203,6 +289,9 @@
   </w:abstractNum>
   <w:num w:numId="1">
     <w:abstractNumId w:val="1"/>
+  </w:num>
+  <w:num w:numId="2">
+    <w:abstractNumId w:val="2"/>
   </w:num>
 </w:numbering>
 </file>
@@ -213,7 +302,6 @@
     <w:rPrDefault>
       <w:rPr>
         <w:rFonts w:ascii="Liberation Serif" w:hAnsi="Liberation Serif" w:eastAsia="Droid Sans Fallback" w:cs="FreeSans"/>
-        <w:sz w:val="24"/>
         <w:szCs w:val="24"/>
         <w:lang w:val="es-CL" w:eastAsia="zh-CN" w:bidi="hi-IN"/>
       </w:rPr>
@@ -227,10 +315,12 @@
     <w:qFormat/>
     <w:pPr>
       <w:widowControl w:val="false"/>
+      <w:bidi w:val="0"/>
+      <w:jc w:val="left"/>
     </w:pPr>
     <w:rPr>
       <w:rFonts w:ascii="Liberation Serif" w:hAnsi="Liberation Serif" w:eastAsia="Droid Sans Fallback" w:cs="FreeSans"/>
-      <w:color w:val="auto"/>
+      <w:color w:val="00000A"/>
       <w:sz w:val="24"/>
       <w:szCs w:val="24"/>
       <w:lang w:val="es-CL" w:eastAsia="zh-CN" w:bidi="hi-IN"/>
@@ -239,15 +329,9 @@
   <w:style w:type="paragraph" w:styleId="Heading1">
     <w:name w:val="Heading 1"/>
     <w:basedOn w:val="Heading"/>
-    <w:next w:val="TextBody"/>
-    <w:qFormat/>
-    <w:pPr>
-      <w:numPr>
-        <w:ilvl w:val="0"/>
-        <w:numId w:val="1"/>
-      </w:numPr>
+    <w:qFormat/>
+    <w:pPr>
       <w:spacing w:before="240" w:after="120"/>
-      <w:outlineLvl w:val="0"/>
       <w:outlineLvl w:val="0"/>
     </w:pPr>
     <w:rPr>
@@ -260,15 +344,9 @@
   <w:style w:type="paragraph" w:styleId="Heading2">
     <w:name w:val="Heading 2"/>
     <w:basedOn w:val="Heading"/>
-    <w:next w:val="TextBody"/>
-    <w:qFormat/>
-    <w:pPr>
-      <w:numPr>
-        <w:ilvl w:val="1"/>
-        <w:numId w:val="1"/>
-      </w:numPr>
+    <w:qFormat/>
+    <w:pPr>
       <w:spacing w:before="200" w:after="120"/>
-      <w:outlineLvl w:val="1"/>
       <w:outlineLvl w:val="1"/>
     </w:pPr>
     <w:rPr>
@@ -281,15 +359,9 @@
   <w:style w:type="paragraph" w:styleId="Heading3">
     <w:name w:val="Heading 3"/>
     <w:basedOn w:val="Heading"/>
-    <w:next w:val="TextBody"/>
-    <w:qFormat/>
-    <w:pPr>
-      <w:numPr>
-        <w:ilvl w:val="2"/>
-        <w:numId w:val="1"/>
-      </w:numPr>
+    <w:qFormat/>
+    <w:pPr>
       <w:spacing w:before="140" w:after="120"/>
-      <w:outlineLvl w:val="2"/>
       <w:outlineLvl w:val="2"/>
     </w:pPr>
     <w:rPr>
@@ -370,7 +442,6 @@
   <w:style w:type="paragraph" w:styleId="Title">
     <w:name w:val="Title"/>
     <w:basedOn w:val="Heading"/>
-    <w:next w:val="TextBody"/>
     <w:qFormat/>
     <w:pPr>
       <w:jc w:val="center"/>
@@ -385,7 +456,6 @@
   <w:style w:type="paragraph" w:styleId="Subtitle">
     <w:name w:val="Subtitle"/>
     <w:basedOn w:val="Heading"/>
-    <w:next w:val="TextBody"/>
     <w:qFormat/>
     <w:pPr>
       <w:spacing w:before="60" w:after="120"/>

</xml_diff>

<commit_message>
video 5 testing en php 01
</commit_message>
<xml_diff>
--- a/Introducción a PHP y TESTING/Objetos en PHP.docx
+++ b/Introducción a PHP y TESTING/Objetos en PHP.docx
@@ -54,11 +54,462 @@
     <w:p>
       <w:pPr>
         <w:pStyle w:val="Normal"/>
+        <w:rPr>
+          <w:rFonts w:ascii="Courier New" w:hAnsi="Courier New"/>
+          <w:sz w:val="22"/>
+          <w:szCs w:val="22"/>
+        </w:rPr>
+      </w:pPr>
+      <w:r>
+        <w:rPr>
+          <w:rFonts w:ascii="Courier New" w:hAnsi="Courier New"/>
+          <w:sz w:val="22"/>
+          <w:szCs w:val="22"/>
+        </w:rPr>
+        <w:t>Estado interno: se refiere a los atributos internos y privados que posee un objeto que no deberían ser conocidos por las demás clases.</w:t>
+      </w:r>
+    </w:p>
+    <w:p>
+      <w:pPr>
+        <w:pStyle w:val="Normal"/>
+        <w:rPr>
+          <w:rFonts w:ascii="Courier New" w:hAnsi="Courier New"/>
+          <w:sz w:val="22"/>
+          <w:szCs w:val="22"/>
+        </w:rPr>
+      </w:pPr>
+      <w:r>
+        <w:rPr>
+          <w:rFonts w:ascii="Courier New" w:hAnsi="Courier New"/>
+          <w:sz w:val="22"/>
+          <w:szCs w:val="22"/>
+        </w:rPr>
+      </w:r>
+    </w:p>
+    <w:p>
+      <w:pPr>
+        <w:pStyle w:val="Normal"/>
+        <w:rPr>
+          <w:rFonts w:ascii="Courier New" w:hAnsi="Courier New"/>
+          <w:sz w:val="22"/>
+          <w:szCs w:val="22"/>
+        </w:rPr>
+      </w:pPr>
+      <w:r>
+        <w:rPr>
+          <w:rFonts w:ascii="Courier New" w:hAnsi="Courier New"/>
+          <w:sz w:val="22"/>
+          <w:szCs w:val="22"/>
+        </w:rPr>
+        <w:t xml:space="preserve"> </w:t>
+      </w:r>
+      <w:r>
+        <w:rPr>
+          <w:rFonts w:ascii="Courier New" w:hAnsi="Courier New"/>
+          <w:sz w:val="22"/>
+          <w:szCs w:val="22"/>
+        </w:rPr>
+        <w:t>Herencia: reutizar lo que tiene un objeto en otro. Heredan su comportamiento. Ademas se le pueden agregar nuevos comportamientos.</w:t>
+      </w:r>
+    </w:p>
+    <w:p>
+      <w:pPr>
+        <w:pStyle w:val="Normal"/>
+        <w:rPr>
+          <w:rFonts w:ascii="Courier New" w:hAnsi="Courier New"/>
+          <w:sz w:val="22"/>
+          <w:szCs w:val="22"/>
+        </w:rPr>
+      </w:pPr>
+      <w:r>
+        <w:rPr>
+          <w:rFonts w:ascii="Courier New" w:hAnsi="Courier New"/>
+          <w:sz w:val="22"/>
+          <w:szCs w:val="22"/>
+        </w:rPr>
+      </w:r>
+    </w:p>
+    <w:p>
+      <w:pPr>
+        <w:pStyle w:val="Normal"/>
+        <w:rPr>
+          <w:rFonts w:ascii="Courier New" w:hAnsi="Courier New"/>
+          <w:sz w:val="22"/>
+          <w:szCs w:val="22"/>
+        </w:rPr>
+      </w:pPr>
+      <w:r>
+        <w:rPr>
+          <w:rFonts w:ascii="Courier New" w:hAnsi="Courier New"/>
+          <w:sz w:val="22"/>
+          <w:szCs w:val="22"/>
+        </w:rPr>
+        <w:t>private: quiere decir que es súper exclusivo, nisiquiera los que extiendan lo van a tener. (atributos privados son de exclusivo uso de la clase y aunque se herede no se tendrá acceso ).</w:t>
+      </w:r>
+    </w:p>
+    <w:p>
+      <w:pPr>
+        <w:pStyle w:val="Normal"/>
+        <w:rPr>
+          <w:rFonts w:ascii="Courier New" w:hAnsi="Courier New"/>
+          <w:sz w:val="22"/>
+          <w:szCs w:val="22"/>
+        </w:rPr>
+      </w:pPr>
+      <w:r>
+        <w:rPr>
+          <w:rFonts w:ascii="Courier New" w:hAnsi="Courier New"/>
+          <w:sz w:val="22"/>
+          <w:szCs w:val="22"/>
+        </w:rPr>
+      </w:r>
+    </w:p>
+    <w:p>
+      <w:pPr>
+        <w:pStyle w:val="Normal"/>
+        <w:rPr>
+          <w:rFonts w:ascii="Courier New" w:hAnsi="Courier New"/>
+          <w:sz w:val="22"/>
+          <w:szCs w:val="22"/>
+        </w:rPr>
+      </w:pPr>
+      <w:r>
+        <w:rPr>
+          <w:rFonts w:ascii="Courier New" w:hAnsi="Courier New"/>
+          <w:sz w:val="22"/>
+          <w:szCs w:val="22"/>
+        </w:rPr>
+        <w:t>proteted: se usa en una clase que se pretende heredar de ella, así los hijos podrán usar esos atributos.</w:t>
+      </w:r>
+    </w:p>
+    <w:p>
+      <w:pPr>
+        <w:pStyle w:val="Normal"/>
+        <w:rPr>
+          <w:rFonts w:ascii="Courier New" w:hAnsi="Courier New"/>
+          <w:sz w:val="22"/>
+          <w:szCs w:val="22"/>
+        </w:rPr>
+      </w:pPr>
+      <w:r>
+        <w:rPr>
+          <w:rFonts w:ascii="Courier New" w:hAnsi="Courier New"/>
+          <w:sz w:val="22"/>
+          <w:szCs w:val="22"/>
+        </w:rPr>
+      </w:r>
+    </w:p>
+    <w:p>
+      <w:pPr>
+        <w:pStyle w:val="Normal"/>
+        <w:rPr>
+          <w:rFonts w:ascii="Courier New" w:hAnsi="Courier New"/>
+          <w:sz w:val="22"/>
+          <w:szCs w:val="22"/>
+        </w:rPr>
+      </w:pPr>
+      <w:r>
+        <w:rPr>
+          <w:rFonts w:ascii="Courier New" w:hAnsi="Courier New"/>
+          <w:sz w:val="22"/>
+          <w:szCs w:val="22"/>
+        </w:rPr>
+        <w:t>( buena práctica )</w:t>
+      </w:r>
+    </w:p>
+    <w:p>
+      <w:pPr>
+        <w:pStyle w:val="Normal"/>
+        <w:rPr>
+          <w:rFonts w:ascii="Courier New" w:hAnsi="Courier New"/>
+          <w:sz w:val="22"/>
+          <w:szCs w:val="22"/>
+        </w:rPr>
+      </w:pPr>
+      <w:r>
+        <w:rPr>
+          <w:rFonts w:ascii="Courier New" w:hAnsi="Courier New"/>
+          <w:sz w:val="22"/>
+          <w:szCs w:val="22"/>
+        </w:rPr>
+        <w:t>Para poder indicar el tipo de variable se debe usar php dock.</w:t>
+      </w:r>
+    </w:p>
+    <w:p>
+      <w:pPr>
+        <w:pStyle w:val="Normal"/>
+        <w:rPr>
+          <w:rFonts w:ascii="Courier New" w:hAnsi="Courier New"/>
+          <w:sz w:val="22"/>
+          <w:szCs w:val="22"/>
+        </w:rPr>
+      </w:pPr>
+      <w:r>
+        <w:rPr>
+          <w:rFonts w:ascii="Courier New" w:hAnsi="Courier New"/>
+          <w:sz w:val="22"/>
+          <w:szCs w:val="22"/>
+        </w:rPr>
+      </w:r>
+    </w:p>
+    <w:p>
+      <w:pPr>
+        <w:pStyle w:val="Normal"/>
+        <w:rPr>
+          <w:rFonts w:ascii="Courier New" w:hAnsi="Courier New"/>
+          <w:sz w:val="22"/>
+          <w:szCs w:val="22"/>
+        </w:rPr>
+      </w:pPr>
+      <w:r>
+        <w:rPr>
+          <w:rFonts w:ascii="Courier New" w:hAnsi="Courier New"/>
+          <w:sz w:val="22"/>
+          <w:szCs w:val="22"/>
+        </w:rPr>
+        <w:t>Un comentario que es de la siguiente forma</w:t>
+      </w:r>
+    </w:p>
+    <w:p>
+      <w:pPr>
+        <w:pStyle w:val="Normal"/>
+        <w:rPr>
+          <w:rFonts w:ascii="Courier New" w:hAnsi="Courier New"/>
+          <w:sz w:val="22"/>
+          <w:szCs w:val="22"/>
+        </w:rPr>
+      </w:pPr>
+      <w:r>
+        <w:rPr>
+          <w:rFonts w:ascii="Courier New" w:hAnsi="Courier New"/>
+          <w:sz w:val="22"/>
+          <w:szCs w:val="22"/>
+        </w:rPr>
+      </w:r>
+    </w:p>
+    <w:p>
+      <w:pPr>
+        <w:pStyle w:val="Normal"/>
+        <w:rPr>
+          <w:rFonts w:ascii="Courier New" w:hAnsi="Courier New"/>
+          <w:sz w:val="22"/>
+          <w:szCs w:val="22"/>
+        </w:rPr>
+      </w:pPr>
+      <w:r>
+        <w:rPr>
+          <w:rFonts w:ascii="Courier New" w:hAnsi="Courier New"/>
+          <w:sz w:val="22"/>
+          <w:szCs w:val="22"/>
+        </w:rPr>
+      </w:r>
+    </w:p>
+    <w:tbl>
+      <w:tblPr>
+        <w:tblW w:w="9972" w:type="dxa"/>
+        <w:jc w:val="left"/>
+        <w:tblInd w:w="55" w:type="dxa"/>
+        <w:tblBorders>
+          <w:top w:val="single" w:sz="2" w:space="0" w:color="000000"/>
+          <w:left w:val="single" w:sz="2" w:space="0" w:color="000000"/>
+          <w:bottom w:val="single" w:sz="2" w:space="0" w:color="000000"/>
+          <w:right w:val="single" w:sz="2" w:space="0" w:color="000000"/>
+          <w:insideH w:val="single" w:sz="2" w:space="0" w:color="000000"/>
+          <w:insideV w:val="single" w:sz="2" w:space="0" w:color="000000"/>
+        </w:tblBorders>
+        <w:tblCellMar>
+          <w:top w:w="55" w:type="dxa"/>
+          <w:left w:w="54" w:type="dxa"/>
+          <w:bottom w:w="55" w:type="dxa"/>
+          <w:right w:w="55" w:type="dxa"/>
+        </w:tblCellMar>
+      </w:tblPr>
+      <w:tblGrid>
+        <w:gridCol w:w="9972"/>
+      </w:tblGrid>
+      <w:tr>
+        <w:trPr/>
+        <w:tc>
+          <w:tcPr>
+            <w:tcW w:w="9972" w:type="dxa"/>
+            <w:tcBorders>
+              <w:top w:val="single" w:sz="2" w:space="0" w:color="000000"/>
+              <w:left w:val="single" w:sz="2" w:space="0" w:color="000000"/>
+              <w:bottom w:val="single" w:sz="2" w:space="0" w:color="000000"/>
+              <w:right w:val="single" w:sz="2" w:space="0" w:color="000000"/>
+              <w:insideH w:val="single" w:sz="2" w:space="0" w:color="000000"/>
+              <w:insideV w:val="single" w:sz="2" w:space="0" w:color="000000"/>
+            </w:tcBorders>
+            <w:shd w:fill="auto" w:val="clear"/>
+            <w:tcMar>
+              <w:left w:w="54" w:type="dxa"/>
+            </w:tcMar>
+          </w:tcPr>
+          <w:p>
+            <w:pPr>
+              <w:pStyle w:val="TableContents"/>
+              <w:rPr/>
+            </w:pPr>
+            <w:bookmarkStart w:id="0" w:name="__DdeLink__2_37141411"/>
+            <w:r>
+              <w:rPr/>
+              <w:t>/**</w:t>
+            </w:r>
+          </w:p>
+          <w:p>
+            <w:pPr>
+              <w:pStyle w:val="TableContents"/>
+              <w:rPr/>
+            </w:pPr>
+            <w:r>
+              <w:rPr/>
+              <w:t xml:space="preserve">* </w:t>
+            </w:r>
+            <w:r>
+              <w:rPr/>
+              <w:t>@type</w:t>
+            </w:r>
+          </w:p>
+          <w:p>
+            <w:pPr>
+              <w:pStyle w:val="TableContents"/>
+              <w:rPr/>
+            </w:pPr>
+            <w:r>
+              <w:rPr/>
+              <w:t>*</w:t>
+            </w:r>
+          </w:p>
+          <w:p>
+            <w:pPr>
+              <w:pStyle w:val="TableContents"/>
+              <w:rPr/>
+            </w:pPr>
+            <w:bookmarkStart w:id="1" w:name="__DdeLink__2_37141411"/>
+            <w:bookmarkEnd w:id="1"/>
+            <w:r>
+              <w:rPr/>
+              <w:t>*/</w:t>
+            </w:r>
+          </w:p>
+          <w:p>
+            <w:pPr>
+              <w:pStyle w:val="TableContents"/>
+              <w:rPr/>
+            </w:pPr>
+            <w:r>
+              <w:rPr/>
+            </w:r>
+          </w:p>
+          <w:p>
+            <w:pPr>
+              <w:pStyle w:val="TableContents"/>
+              <w:rPr/>
+            </w:pPr>
+            <w:r>
+              <w:rPr/>
+              <w:t>ej:</w:t>
+            </w:r>
+          </w:p>
+          <w:p>
+            <w:pPr>
+              <w:pStyle w:val="TableContents"/>
+              <w:rPr/>
+            </w:pPr>
+            <w:r>
+              <w:rPr/>
+              <w:t>/**</w:t>
+            </w:r>
+          </w:p>
+          <w:p>
+            <w:pPr>
+              <w:pStyle w:val="TableContents"/>
+              <w:rPr/>
+            </w:pPr>
+            <w:r>
+              <w:rPr/>
+              <w:t xml:space="preserve">* </w:t>
+            </w:r>
+            <w:r>
+              <w:rPr/>
+              <w:t>@type string</w:t>
+            </w:r>
+          </w:p>
+          <w:p>
+            <w:pPr>
+              <w:pStyle w:val="TableContents"/>
+              <w:rPr/>
+            </w:pPr>
+            <w:r>
+              <w:rPr/>
+              <w:t>*</w:t>
+            </w:r>
+          </w:p>
+          <w:p>
+            <w:pPr>
+              <w:pStyle w:val="TableContents"/>
+              <w:rPr/>
+            </w:pPr>
+            <w:r>
+              <w:rPr/>
+              <w:t>*/</w:t>
+            </w:r>
+          </w:p>
+          <w:p>
+            <w:pPr>
+              <w:pStyle w:val="TableContents"/>
+              <w:rPr/>
+            </w:pPr>
+            <w:r>
+              <w:rPr/>
+            </w:r>
+          </w:p>
+        </w:tc>
+      </w:tr>
+    </w:tbl>
+    <w:p>
+      <w:pPr>
+        <w:pStyle w:val="Normal"/>
+        <w:rPr>
+          <w:rFonts w:ascii="Courier New" w:hAnsi="Courier New"/>
+          <w:sz w:val="22"/>
+          <w:szCs w:val="22"/>
+        </w:rPr>
+      </w:pPr>
+      <w:r>
+        <w:rPr>
+          <w:rFonts w:ascii="Courier New" w:hAnsi="Courier New"/>
+          <w:sz w:val="22"/>
+          <w:szCs w:val="22"/>
+        </w:rPr>
+      </w:r>
+    </w:p>
+    <w:p>
+      <w:pPr>
+        <w:pStyle w:val="Normal"/>
         <w:rPr/>
       </w:pPr>
       <w:r>
         <w:rPr/>
-        <w:t>Estado interno: se refiere a los atributos internos y privados que posee un objeto que no deberían ser conocidos por las demás clases.</w:t>
+        <w:t>Si se realizan estos comentarios, el IDE suguiere una mayor presición en su recomendación, si comentamos los metodos y funciones, se atenpone el tipo de variable y la variable en el comentario. Con @param tipo $var.</w:t>
+      </w:r>
+    </w:p>
+    <w:p>
+      <w:pPr>
+        <w:pStyle w:val="Normal"/>
+        <w:rPr/>
+      </w:pPr>
+      <w:r>
+        <w:rPr/>
+      </w:r>
+    </w:p>
+    <w:p>
+      <w:pPr>
+        <w:pStyle w:val="Normal"/>
+        <w:rPr/>
+      </w:pPr>
+      <w:r>
+        <w:rPr/>
       </w:r>
     </w:p>
     <w:sectPr>
@@ -302,6 +753,7 @@
     <w:rPrDefault>
       <w:rPr>
         <w:rFonts w:ascii="Liberation Serif" w:hAnsi="Liberation Serif" w:eastAsia="Droid Sans Fallback" w:cs="FreeSans"/>
+        <w:sz w:val="20"/>
         <w:szCs w:val="24"/>
         <w:lang w:val="es-CL" w:eastAsia="zh-CN" w:bidi="hi-IN"/>
       </w:rPr>
@@ -466,5 +918,12 @@
       <w:szCs w:val="36"/>
     </w:rPr>
   </w:style>
+  <w:style w:type="paragraph" w:styleId="TableContents">
+    <w:name w:val="Table Contents"/>
+    <w:basedOn w:val="Normal"/>
+    <w:qFormat/>
+    <w:pPr/>
+    <w:rPr/>
+  </w:style>
 </w:styles>
 </file>
</xml_diff>